<commit_message>
Dossier finaux, PPT final
</commit_message>
<xml_diff>
--- a/TramDEMO.docx
+++ b/TramDEMO.docx
@@ -1,6 +1,6 @@
 
 <file path=word/document.xml><?xml version="1.0" encoding="utf-8"?>
-<w:document xmlns:wpc="http://schemas.microsoft.com/office/word/2010/wordprocessingCanvas" xmlns:cx="http://schemas.microsoft.com/office/drawing/2014/chartex" xmlns:cx1="http://schemas.microsoft.com/office/drawing/2015/9/8/chartex" xmlns:cx2="http://schemas.microsoft.com/office/drawing/2015/10/21/chartex" xmlns:cx3="http://schemas.microsoft.com/office/drawing/2016/5/9/chartex" xmlns:cx4="http://schemas.microsoft.com/office/drawing/2016/5/10/chartex" xmlns:cx5="http://schemas.microsoft.com/office/drawing/2016/5/11/chartex" xmlns:cx6="http://schemas.microsoft.com/office/drawing/2016/5/12/chartex" xmlns:cx7="http://schemas.microsoft.com/office/drawing/2016/5/13/chartex" xmlns:cx8="http://schemas.microsoft.com/office/drawing/2016/5/14/chartex" xmlns:mc="http://schemas.openxmlformats.org/markup-compatibility/2006" xmlns:aink="http://schemas.microsoft.com/office/drawing/2016/ink" xmlns:am3d="http://schemas.microsoft.com/office/drawing/2017/model3d" xmlns:o="urn:schemas-microsoft-com:office:office" xmlns:r="http://schemas.openxmlformats.org/officeDocument/2006/relationships" xmlns:m="http://schemas.openxmlformats.org/officeDocument/2006/math" xmlns:v="urn:schemas-microsoft-com:vml" xmlns:wp14="http://schemas.microsoft.com/office/word/2010/wordprocessingDrawing" xmlns:wp="http://schemas.openxmlformats.org/drawingml/2006/wordprocessingDrawing" xmlns:w10="urn:schemas-microsoft-com:office:word" xmlns:w="http://schemas.openxmlformats.org/wordprocessingml/2006/main" xmlns:w14="http://schemas.microsoft.com/office/word/2010/wordml" xmlns:w15="http://schemas.microsoft.com/office/word/2012/wordml" xmlns:w16cid="http://schemas.microsoft.com/office/word/2016/wordml/cid" xmlns:w16se="http://schemas.microsoft.com/office/word/2015/wordml/symex" xmlns:wpg="http://schemas.microsoft.com/office/word/2010/wordprocessingGroup" xmlns:wpi="http://schemas.microsoft.com/office/word/2010/wordprocessingInk" xmlns:wne="http://schemas.microsoft.com/office/word/2006/wordml" xmlns:wps="http://schemas.microsoft.com/office/word/2010/wordprocessingShape" mc:Ignorable="w14 w15 w16se w16cid wp14">
+<w:document xmlns:wpc="http://schemas.microsoft.com/office/word/2010/wordprocessingCanvas" xmlns:cx="http://schemas.microsoft.com/office/drawing/2014/chartex" xmlns:cx1="http://schemas.microsoft.com/office/drawing/2015/9/8/chartex" xmlns:cx2="http://schemas.microsoft.com/office/drawing/2015/10/21/chartex" xmlns:cx3="http://schemas.microsoft.com/office/drawing/2016/5/9/chartex" xmlns:cx4="http://schemas.microsoft.com/office/drawing/2016/5/10/chartex" xmlns:cx5="http://schemas.microsoft.com/office/drawing/2016/5/11/chartex" xmlns:cx6="http://schemas.microsoft.com/office/drawing/2016/5/12/chartex" xmlns:cx7="http://schemas.microsoft.com/office/drawing/2016/5/13/chartex" xmlns:cx8="http://schemas.microsoft.com/office/drawing/2016/5/14/chartex" xmlns:mc="http://schemas.openxmlformats.org/markup-compatibility/2006" xmlns:aink="http://schemas.microsoft.com/office/drawing/2016/ink" xmlns:am3d="http://schemas.microsoft.com/office/drawing/2017/model3d" xmlns:o="urn:schemas-microsoft-com:office:office" xmlns:r="http://schemas.openxmlformats.org/officeDocument/2006/relationships" xmlns:m="http://schemas.openxmlformats.org/officeDocument/2006/math" xmlns:v="urn:schemas-microsoft-com:vml" xmlns:wp14="http://schemas.microsoft.com/office/word/2010/wordprocessingDrawing" xmlns:wp="http://schemas.openxmlformats.org/drawingml/2006/wordprocessingDrawing" xmlns:w10="urn:schemas-microsoft-com:office:word" xmlns:w="http://schemas.openxmlformats.org/wordprocessingml/2006/main" xmlns:w14="http://schemas.microsoft.com/office/word/2010/wordml" xmlns:w15="http://schemas.microsoft.com/office/word/2012/wordml" xmlns:w16cex="http://schemas.microsoft.com/office/word/2018/wordml/cex" xmlns:w16cid="http://schemas.microsoft.com/office/word/2016/wordml/cid" xmlns:w16="http://schemas.microsoft.com/office/word/2018/wordml" xmlns:w16se="http://schemas.microsoft.com/office/word/2015/wordml/symex" xmlns:wpg="http://schemas.microsoft.com/office/word/2010/wordprocessingGroup" xmlns:wpi="http://schemas.microsoft.com/office/word/2010/wordprocessingInk" xmlns:wne="http://schemas.microsoft.com/office/word/2006/wordml" xmlns:wps="http://schemas.microsoft.com/office/word/2010/wordprocessingShape" mc:Ignorable="w14 w15 w16se w16cid w16 w16cex wp14">
   <w:body>
     <w:p>
       <w:r>
@@ -86,6 +86,7 @@
               <w:t>3 pages de codes :</w:t>
             </w:r>
           </w:p>
+          <w:p/>
           <w:p>
             <w:pPr>
               <w:pStyle w:val="Paragraphedeliste"/>
@@ -110,7 +111,8 @@
           </w:p>
           <w:p>
             <w:pPr>
-              <w:ind w:left="705"/>
+              <w:pStyle w:val="Paragraphedeliste"/>
+              <w:ind w:left="1065"/>
             </w:pPr>
           </w:p>
           <w:p>
@@ -143,7 +145,12 @@
             </w:r>
             <w:proofErr w:type="spellEnd"/>
           </w:p>
-          <w:p/>
+          <w:p>
+            <w:pPr>
+              <w:pStyle w:val="Paragraphedeliste"/>
+              <w:ind w:left="1065"/>
+            </w:pPr>
+          </w:p>
           <w:p>
             <w:pPr>
               <w:pStyle w:val="Paragraphedeliste"/>
@@ -154,35 +161,19 @@
             </w:pPr>
             <w:proofErr w:type="spellStart"/>
             <w:r>
-              <w:t>PhotoController</w:t>
+              <w:t>PhotoType</w:t>
             </w:r>
             <w:proofErr w:type="spellEnd"/>
             <w:r>
-              <w:t xml:space="preserve"> =&gt; </w:t>
+              <w:t xml:space="preserve"> =&gt; sécurité du </w:t>
             </w:r>
             <w:proofErr w:type="spellStart"/>
             <w:r>
-              <w:t>isGranted</w:t>
+              <w:t>forms</w:t>
             </w:r>
             <w:proofErr w:type="spellEnd"/>
             <w:r>
-              <w:t xml:space="preserve"> </w:t>
-            </w:r>
-            <w:proofErr w:type="spellStart"/>
-            <w:r>
-              <w:t>method</w:t>
-            </w:r>
-            <w:proofErr w:type="spellEnd"/>
-            <w:r>
-              <w:t xml:space="preserve"> </w:t>
-            </w:r>
-            <w:proofErr w:type="spellStart"/>
-            <w:r>
-              <w:t>editPhoto</w:t>
-            </w:r>
-            <w:proofErr w:type="spellEnd"/>
-            <w:r>
-              <w:t xml:space="preserve"> </w:t>
+              <w:t>, format de photos</w:t>
             </w:r>
           </w:p>
           <w:p/>
@@ -196,24 +187,38 @@
             </w:pPr>
             <w:proofErr w:type="spellStart"/>
             <w:r>
-              <w:t>PhotoType</w:t>
+              <w:t>PhotoController</w:t>
             </w:r>
             <w:proofErr w:type="spellEnd"/>
             <w:r>
+              <w:t xml:space="preserve"> =&gt; </w:t>
+            </w:r>
+            <w:proofErr w:type="spellStart"/>
+            <w:r>
+              <w:t>isGranted</w:t>
+            </w:r>
+            <w:proofErr w:type="spellEnd"/>
+            <w:r>
               <w:t xml:space="preserve"> </w:t>
             </w:r>
-            <w:r>
-              <w:t xml:space="preserve">=&gt; sécurité du </w:t>
-            </w:r>
             <w:proofErr w:type="spellStart"/>
             <w:r>
-              <w:t>forms</w:t>
+              <w:t>method</w:t>
             </w:r>
             <w:proofErr w:type="spellEnd"/>
             <w:r>
-              <w:t>, format de photos</w:t>
+              <w:t xml:space="preserve"> </w:t>
+            </w:r>
+            <w:proofErr w:type="spellStart"/>
+            <w:r>
+              <w:t>editPhoto</w:t>
+            </w:r>
+            <w:proofErr w:type="spellEnd"/>
+            <w:r>
+              <w:t xml:space="preserve"> </w:t>
             </w:r>
           </w:p>
+          <w:p/>
         </w:tc>
       </w:tr>
     </w:tbl>
@@ -246,6 +251,15 @@
       <w:r>
         <w:t>Inscription d’un utilisateur.</w:t>
       </w:r>
+      <w:r>
+        <w:t xml:space="preserve"> </w:t>
+      </w:r>
+      <w:r>
+        <w:rPr>
+          <w:highlight w:val="yellow"/>
+        </w:rPr>
+        <w:t>Jean</w:t>
+      </w:r>
     </w:p>
     <w:p>
       <w:pPr>
@@ -266,6 +280,31 @@
       <w:r>
         <w:t xml:space="preserve"> du code</w:t>
       </w:r>
+      <w:r>
+        <w:t xml:space="preserve"> =&gt;</w:t>
+      </w:r>
+      <w:r>
+        <w:rPr>
+          <w:b/>
+          <w:bCs/>
+        </w:rPr>
+        <w:t xml:space="preserve"> </w:t>
+      </w:r>
+      <w:proofErr w:type="spellStart"/>
+      <w:r>
+        <w:rPr>
+          <w:b/>
+          <w:bCs/>
+        </w:rPr>
+        <w:t>RegistrationController</w:t>
+      </w:r>
+      <w:proofErr w:type="spellEnd"/>
+    </w:p>
+    <w:p>
+      <w:pPr>
+        <w:pStyle w:val="Paragraphedeliste"/>
+        <w:ind w:left="1785"/>
+      </w:pPr>
     </w:p>
     <w:p>
       <w:pPr>
@@ -288,8 +327,38 @@
         </w:numPr>
       </w:pPr>
       <w:r>
+        <w:t xml:space="preserve">Suivre </w:t>
+      </w:r>
+      <w:r>
+        <w:rPr>
+          <w:highlight w:val="green"/>
+        </w:rPr>
+        <w:t>Pierre</w:t>
+      </w:r>
+    </w:p>
+    <w:p>
+      <w:pPr>
+        <w:pStyle w:val="Paragraphedeliste"/>
+        <w:numPr>
+          <w:ilvl w:val="1"/>
+          <w:numId w:val="1"/>
+        </w:numPr>
+      </w:pPr>
+      <w:r>
         <w:t>Danger Zone</w:t>
       </w:r>
+      <w:r>
+        <w:t xml:space="preserve"> =&gt; </w:t>
+      </w:r>
+      <w:proofErr w:type="spellStart"/>
+      <w:r>
+        <w:rPr>
+          <w:b/>
+          <w:bCs/>
+        </w:rPr>
+        <w:t>showOne.TWIG</w:t>
+      </w:r>
+      <w:proofErr w:type="spellEnd"/>
     </w:p>
     <w:p>
       <w:pPr>
@@ -306,6 +375,12 @@
     <w:p>
       <w:pPr>
         <w:pStyle w:val="Paragraphedeliste"/>
+        <w:ind w:left="1785"/>
+      </w:pPr>
+    </w:p>
+    <w:p>
+      <w:pPr>
+        <w:pStyle w:val="Paragraphedeliste"/>
         <w:numPr>
           <w:ilvl w:val="0"/>
           <w:numId w:val="1"/>
@@ -336,10 +411,21 @@
         </w:numPr>
       </w:pPr>
       <w:r>
-        <w:t xml:space="preserve">Montrer le </w:t>
+        <w:t>Montrer le</w:t>
+      </w:r>
+      <w:r>
+        <w:rPr>
+          <w:b/>
+          <w:bCs/>
+        </w:rPr>
+        <w:t xml:space="preserve"> </w:t>
       </w:r>
       <w:proofErr w:type="spellStart"/>
       <w:r>
+        <w:rPr>
+          <w:b/>
+          <w:bCs/>
+        </w:rPr>
         <w:t>PhotoFormType</w:t>
       </w:r>
       <w:proofErr w:type="spellEnd"/>
@@ -351,29 +437,53 @@
           <w:ilvl w:val="1"/>
           <w:numId w:val="1"/>
         </w:numPr>
+        <w:rPr>
+          <w:b/>
+          <w:bCs/>
+        </w:rPr>
       </w:pPr>
       <w:r>
         <w:t xml:space="preserve">Editer la photo =&gt; </w:t>
       </w:r>
       <w:proofErr w:type="spellStart"/>
       <w:r>
+        <w:rPr>
+          <w:b/>
+          <w:bCs/>
+        </w:rPr>
         <w:t>PhotoController</w:t>
       </w:r>
       <w:proofErr w:type="spellEnd"/>
       <w:r>
+        <w:rPr>
+          <w:b/>
+          <w:bCs/>
+        </w:rPr>
         <w:t xml:space="preserve"> </w:t>
       </w:r>
       <w:proofErr w:type="spellStart"/>
       <w:proofErr w:type="gramStart"/>
       <w:r>
+        <w:rPr>
+          <w:b/>
+          <w:bCs/>
+        </w:rPr>
         <w:t>editPhoto</w:t>
       </w:r>
       <w:proofErr w:type="spellEnd"/>
       <w:r>
+        <w:rPr>
+          <w:b/>
+          <w:bCs/>
+        </w:rPr>
         <w:t>(</w:t>
       </w:r>
       <w:proofErr w:type="gramEnd"/>
       <w:r>
+        <w:rPr>
+          <w:b/>
+          <w:bCs/>
+        </w:rPr>
         <w:t>)</w:t>
       </w:r>
     </w:p>
@@ -381,12 +491,46 @@
       <w:pPr>
         <w:pStyle w:val="Paragraphedeliste"/>
         <w:numPr>
+          <w:ilvl w:val="1"/>
+          <w:numId w:val="1"/>
+        </w:numPr>
+      </w:pPr>
+      <w:r>
+        <w:t xml:space="preserve">Tenter de changer l’URL avec </w:t>
+      </w:r>
+      <w:r>
+        <w:rPr>
+          <w:b/>
+          <w:bCs/>
+        </w:rPr>
+        <w:t>ID = 13</w:t>
+      </w:r>
+    </w:p>
+    <w:p>
+      <w:pPr>
+        <w:pStyle w:val="Paragraphedeliste"/>
+        <w:ind w:left="1785"/>
+      </w:pPr>
+    </w:p>
+    <w:p>
+      <w:pPr>
+        <w:pStyle w:val="Paragraphedeliste"/>
+        <w:numPr>
           <w:ilvl w:val="0"/>
           <w:numId w:val="1"/>
         </w:numPr>
       </w:pPr>
       <w:r>
         <w:t>Passer sur un autre Utilisateur</w:t>
+      </w:r>
+      <w:r>
+        <w:t xml:space="preserve"> </w:t>
+      </w:r>
+      <w:r>
+        <w:rPr>
+          <w:highlight w:val="green"/>
+        </w:rPr>
+        <w:t>Pierre</w:t>
       </w:r>
     </w:p>
     <w:p>
@@ -465,13 +609,61 @@
     <w:p>
       <w:pPr>
         <w:pStyle w:val="Paragraphedeliste"/>
+        <w:ind w:left="1785"/>
+      </w:pPr>
+    </w:p>
+    <w:p>
+      <w:pPr>
+        <w:pStyle w:val="Paragraphedeliste"/>
         <w:numPr>
           <w:ilvl w:val="0"/>
           <w:numId w:val="1"/>
         </w:numPr>
       </w:pPr>
       <w:r>
-        <w:t>Passer sur Admin</w:t>
+        <w:t xml:space="preserve">Revenir à l’utilisateur </w:t>
+      </w:r>
+      <w:r>
+        <w:rPr>
+          <w:highlight w:val="yellow"/>
+        </w:rPr>
+        <w:t>Jean</w:t>
+      </w:r>
+    </w:p>
+    <w:p>
+      <w:pPr>
+        <w:pStyle w:val="Paragraphedeliste"/>
+        <w:numPr>
+          <w:ilvl w:val="1"/>
+          <w:numId w:val="1"/>
+        </w:numPr>
+      </w:pPr>
+      <w:r>
+        <w:t>Actualise</w:t>
+      </w:r>
+    </w:p>
+    <w:p>
+      <w:pPr>
+        <w:pStyle w:val="Paragraphedeliste"/>
+        <w:ind w:left="1785"/>
+      </w:pPr>
+    </w:p>
+    <w:p>
+      <w:pPr>
+        <w:pStyle w:val="Paragraphedeliste"/>
+        <w:numPr>
+          <w:ilvl w:val="0"/>
+          <w:numId w:val="1"/>
+        </w:numPr>
+      </w:pPr>
+      <w:r>
+        <w:t xml:space="preserve">Passer sur </w:t>
+      </w:r>
+      <w:r>
+        <w:rPr>
+          <w:highlight w:val="cyan"/>
+        </w:rPr>
+        <w:t>Admin</w:t>
       </w:r>
     </w:p>
     <w:p>
@@ -521,10 +713,6 @@
       <w:r>
         <w:t>Tableau Report</w:t>
       </w:r>
-    </w:p>
-    <w:p>
-      <w:bookmarkStart w:id="0" w:name="_GoBack"/>
-      <w:bookmarkEnd w:id="0"/>
     </w:p>
     <w:sectPr>
       <w:pgSz w:w="11906" w:h="16838"/>
@@ -536,8 +724,58 @@
 </w:document>
 </file>
 
+<file path=word/endnotes.xml><?xml version="1.0" encoding="utf-8"?>
+<w:endnotes xmlns:wpc="http://schemas.microsoft.com/office/word/2010/wordprocessingCanvas" xmlns:cx="http://schemas.microsoft.com/office/drawing/2014/chartex" xmlns:cx1="http://schemas.microsoft.com/office/drawing/2015/9/8/chartex" xmlns:cx2="http://schemas.microsoft.com/office/drawing/2015/10/21/chartex" xmlns:cx3="http://schemas.microsoft.com/office/drawing/2016/5/9/chartex" xmlns:cx4="http://schemas.microsoft.com/office/drawing/2016/5/10/chartex" xmlns:cx5="http://schemas.microsoft.com/office/drawing/2016/5/11/chartex" xmlns:cx6="http://schemas.microsoft.com/office/drawing/2016/5/12/chartex" xmlns:cx7="http://schemas.microsoft.com/office/drawing/2016/5/13/chartex" xmlns:cx8="http://schemas.microsoft.com/office/drawing/2016/5/14/chartex" xmlns:mc="http://schemas.openxmlformats.org/markup-compatibility/2006" xmlns:aink="http://schemas.microsoft.com/office/drawing/2016/ink" xmlns:am3d="http://schemas.microsoft.com/office/drawing/2017/model3d" xmlns:o="urn:schemas-microsoft-com:office:office" xmlns:r="http://schemas.openxmlformats.org/officeDocument/2006/relationships" xmlns:m="http://schemas.openxmlformats.org/officeDocument/2006/math" xmlns:v="urn:schemas-microsoft-com:vml" xmlns:wp14="http://schemas.microsoft.com/office/word/2010/wordprocessingDrawing" xmlns:wp="http://schemas.openxmlformats.org/drawingml/2006/wordprocessingDrawing" xmlns:w10="urn:schemas-microsoft-com:office:word" xmlns:w="http://schemas.openxmlformats.org/wordprocessingml/2006/main" xmlns:w14="http://schemas.microsoft.com/office/word/2010/wordml" xmlns:w15="http://schemas.microsoft.com/office/word/2012/wordml" xmlns:w16cex="http://schemas.microsoft.com/office/word/2018/wordml/cex" xmlns:w16cid="http://schemas.microsoft.com/office/word/2016/wordml/cid" xmlns:w16="http://schemas.microsoft.com/office/word/2018/wordml" xmlns:w16se="http://schemas.microsoft.com/office/word/2015/wordml/symex" xmlns:wpg="http://schemas.microsoft.com/office/word/2010/wordprocessingGroup" xmlns:wpi="http://schemas.microsoft.com/office/word/2010/wordprocessingInk" xmlns:wne="http://schemas.microsoft.com/office/word/2006/wordml" xmlns:wps="http://schemas.microsoft.com/office/word/2010/wordprocessingShape" mc:Ignorable="w14 w15 w16se w16cid w16 w16cex wp14">
+  <w:endnote w:type="separator" w:id="-1">
+    <w:p>
+      <w:pPr>
+        <w:spacing w:after="0" w:line="240" w:lineRule="auto"/>
+      </w:pPr>
+      <w:r>
+        <w:separator/>
+      </w:r>
+    </w:p>
+  </w:endnote>
+  <w:endnote w:type="continuationSeparator" w:id="0">
+    <w:p>
+      <w:pPr>
+        <w:spacing w:after="0" w:line="240" w:lineRule="auto"/>
+      </w:pPr>
+      <w:r>
+        <w:continuationSeparator/>
+      </w:r>
+    </w:p>
+  </w:endnote>
+</w:endnotes>
+</file>
+
+<file path=word/footnotes.xml><?xml version="1.0" encoding="utf-8"?>
+<w:footnotes xmlns:wpc="http://schemas.microsoft.com/office/word/2010/wordprocessingCanvas" xmlns:cx="http://schemas.microsoft.com/office/drawing/2014/chartex" xmlns:cx1="http://schemas.microsoft.com/office/drawing/2015/9/8/chartex" xmlns:cx2="http://schemas.microsoft.com/office/drawing/2015/10/21/chartex" xmlns:cx3="http://schemas.microsoft.com/office/drawing/2016/5/9/chartex" xmlns:cx4="http://schemas.microsoft.com/office/drawing/2016/5/10/chartex" xmlns:cx5="http://schemas.microsoft.com/office/drawing/2016/5/11/chartex" xmlns:cx6="http://schemas.microsoft.com/office/drawing/2016/5/12/chartex" xmlns:cx7="http://schemas.microsoft.com/office/drawing/2016/5/13/chartex" xmlns:cx8="http://schemas.microsoft.com/office/drawing/2016/5/14/chartex" xmlns:mc="http://schemas.openxmlformats.org/markup-compatibility/2006" xmlns:aink="http://schemas.microsoft.com/office/drawing/2016/ink" xmlns:am3d="http://schemas.microsoft.com/office/drawing/2017/model3d" xmlns:o="urn:schemas-microsoft-com:office:office" xmlns:r="http://schemas.openxmlformats.org/officeDocument/2006/relationships" xmlns:m="http://schemas.openxmlformats.org/officeDocument/2006/math" xmlns:v="urn:schemas-microsoft-com:vml" xmlns:wp14="http://schemas.microsoft.com/office/word/2010/wordprocessingDrawing" xmlns:wp="http://schemas.openxmlformats.org/drawingml/2006/wordprocessingDrawing" xmlns:w10="urn:schemas-microsoft-com:office:word" xmlns:w="http://schemas.openxmlformats.org/wordprocessingml/2006/main" xmlns:w14="http://schemas.microsoft.com/office/word/2010/wordml" xmlns:w15="http://schemas.microsoft.com/office/word/2012/wordml" xmlns:w16cex="http://schemas.microsoft.com/office/word/2018/wordml/cex" xmlns:w16cid="http://schemas.microsoft.com/office/word/2016/wordml/cid" xmlns:w16="http://schemas.microsoft.com/office/word/2018/wordml" xmlns:w16se="http://schemas.microsoft.com/office/word/2015/wordml/symex" xmlns:wpg="http://schemas.microsoft.com/office/word/2010/wordprocessingGroup" xmlns:wpi="http://schemas.microsoft.com/office/word/2010/wordprocessingInk" xmlns:wne="http://schemas.microsoft.com/office/word/2006/wordml" xmlns:wps="http://schemas.microsoft.com/office/word/2010/wordprocessingShape" mc:Ignorable="w14 w15 w16se w16cid w16 w16cex wp14">
+  <w:footnote w:type="separator" w:id="-1">
+    <w:p>
+      <w:pPr>
+        <w:spacing w:after="0" w:line="240" w:lineRule="auto"/>
+      </w:pPr>
+      <w:r>
+        <w:separator/>
+      </w:r>
+    </w:p>
+  </w:footnote>
+  <w:footnote w:type="continuationSeparator" w:id="0">
+    <w:p>
+      <w:pPr>
+        <w:spacing w:after="0" w:line="240" w:lineRule="auto"/>
+      </w:pPr>
+      <w:r>
+        <w:continuationSeparator/>
+      </w:r>
+    </w:p>
+  </w:footnote>
+</w:footnotes>
+</file>
+
 <file path=word/numbering.xml><?xml version="1.0" encoding="utf-8"?>
-<w:numbering xmlns:wpc="http://schemas.microsoft.com/office/word/2010/wordprocessingCanvas" xmlns:cx="http://schemas.microsoft.com/office/drawing/2014/chartex" xmlns:cx1="http://schemas.microsoft.com/office/drawing/2015/9/8/chartex" xmlns:cx2="http://schemas.microsoft.com/office/drawing/2015/10/21/chartex" xmlns:cx3="http://schemas.microsoft.com/office/drawing/2016/5/9/chartex" xmlns:cx4="http://schemas.microsoft.com/office/drawing/2016/5/10/chartex" xmlns:cx5="http://schemas.microsoft.com/office/drawing/2016/5/11/chartex" xmlns:cx6="http://schemas.microsoft.com/office/drawing/2016/5/12/chartex" xmlns:cx7="http://schemas.microsoft.com/office/drawing/2016/5/13/chartex" xmlns:cx8="http://schemas.microsoft.com/office/drawing/2016/5/14/chartex" xmlns:mc="http://schemas.openxmlformats.org/markup-compatibility/2006" xmlns:aink="http://schemas.microsoft.com/office/drawing/2016/ink" xmlns:am3d="http://schemas.microsoft.com/office/drawing/2017/model3d" xmlns:o="urn:schemas-microsoft-com:office:office" xmlns:r="http://schemas.openxmlformats.org/officeDocument/2006/relationships" xmlns:m="http://schemas.openxmlformats.org/officeDocument/2006/math" xmlns:v="urn:schemas-microsoft-com:vml" xmlns:wp14="http://schemas.microsoft.com/office/word/2010/wordprocessingDrawing" xmlns:wp="http://schemas.openxmlformats.org/drawingml/2006/wordprocessingDrawing" xmlns:w10="urn:schemas-microsoft-com:office:word" xmlns:w="http://schemas.openxmlformats.org/wordprocessingml/2006/main" xmlns:w14="http://schemas.microsoft.com/office/word/2010/wordml" xmlns:w15="http://schemas.microsoft.com/office/word/2012/wordml" xmlns:w16cid="http://schemas.microsoft.com/office/word/2016/wordml/cid" xmlns:w16se="http://schemas.microsoft.com/office/word/2015/wordml/symex" xmlns:wpg="http://schemas.microsoft.com/office/word/2010/wordprocessingGroup" xmlns:wpi="http://schemas.microsoft.com/office/word/2010/wordprocessingInk" xmlns:wne="http://schemas.microsoft.com/office/word/2006/wordml" xmlns:wps="http://schemas.microsoft.com/office/word/2010/wordprocessingShape" mc:Ignorable="w14 w15 w16se w16cid wp14">
+<w:numbering xmlns:wpc="http://schemas.microsoft.com/office/word/2010/wordprocessingCanvas" xmlns:cx="http://schemas.microsoft.com/office/drawing/2014/chartex" xmlns:cx1="http://schemas.microsoft.com/office/drawing/2015/9/8/chartex" xmlns:cx2="http://schemas.microsoft.com/office/drawing/2015/10/21/chartex" xmlns:cx3="http://schemas.microsoft.com/office/drawing/2016/5/9/chartex" xmlns:cx4="http://schemas.microsoft.com/office/drawing/2016/5/10/chartex" xmlns:cx5="http://schemas.microsoft.com/office/drawing/2016/5/11/chartex" xmlns:cx6="http://schemas.microsoft.com/office/drawing/2016/5/12/chartex" xmlns:cx7="http://schemas.microsoft.com/office/drawing/2016/5/13/chartex" xmlns:cx8="http://schemas.microsoft.com/office/drawing/2016/5/14/chartex" xmlns:mc="http://schemas.openxmlformats.org/markup-compatibility/2006" xmlns:aink="http://schemas.microsoft.com/office/drawing/2016/ink" xmlns:am3d="http://schemas.microsoft.com/office/drawing/2017/model3d" xmlns:o="urn:schemas-microsoft-com:office:office" xmlns:r="http://schemas.openxmlformats.org/officeDocument/2006/relationships" xmlns:m="http://schemas.openxmlformats.org/officeDocument/2006/math" xmlns:v="urn:schemas-microsoft-com:vml" xmlns:wp14="http://schemas.microsoft.com/office/word/2010/wordprocessingDrawing" xmlns:wp="http://schemas.openxmlformats.org/drawingml/2006/wordprocessingDrawing" xmlns:w10="urn:schemas-microsoft-com:office:word" xmlns:w="http://schemas.openxmlformats.org/wordprocessingml/2006/main" xmlns:w14="http://schemas.microsoft.com/office/word/2010/wordml" xmlns:w15="http://schemas.microsoft.com/office/word/2012/wordml" xmlns:w16cex="http://schemas.microsoft.com/office/word/2018/wordml/cex" xmlns:w16cid="http://schemas.microsoft.com/office/word/2016/wordml/cid" xmlns:w16="http://schemas.microsoft.com/office/word/2018/wordml" xmlns:w16se="http://schemas.microsoft.com/office/word/2015/wordml/symex" xmlns:wpg="http://schemas.microsoft.com/office/word/2010/wordprocessingGroup" xmlns:wpi="http://schemas.microsoft.com/office/word/2010/wordprocessingInk" xmlns:wne="http://schemas.microsoft.com/office/word/2006/wordml" xmlns:wps="http://schemas.microsoft.com/office/word/2010/wordprocessingShape" mc:Ignorable="w14 w15 w16se w16cid w16 w16cex wp14">
   <w:abstractNum w:abstractNumId="0" w15:restartNumberingAfterBreak="0">
     <w:nsid w:val="04C77F45"/>
     <w:multiLevelType w:val="hybridMultilevel"/>
@@ -658,7 +896,7 @@
 </file>
 
 <file path=word/styles.xml><?xml version="1.0" encoding="utf-8"?>
-<w:styles xmlns:mc="http://schemas.openxmlformats.org/markup-compatibility/2006" xmlns:r="http://schemas.openxmlformats.org/officeDocument/2006/relationships" xmlns:w="http://schemas.openxmlformats.org/wordprocessingml/2006/main" xmlns:w14="http://schemas.microsoft.com/office/word/2010/wordml" xmlns:w15="http://schemas.microsoft.com/office/word/2012/wordml" xmlns:w16cid="http://schemas.microsoft.com/office/word/2016/wordml/cid" xmlns:w16se="http://schemas.microsoft.com/office/word/2015/wordml/symex" mc:Ignorable="w14 w15 w16se w16cid">
+<w:styles xmlns:mc="http://schemas.openxmlformats.org/markup-compatibility/2006" xmlns:r="http://schemas.openxmlformats.org/officeDocument/2006/relationships" xmlns:w="http://schemas.openxmlformats.org/wordprocessingml/2006/main" xmlns:w14="http://schemas.microsoft.com/office/word/2010/wordml" xmlns:w15="http://schemas.microsoft.com/office/word/2012/wordml" xmlns:w16cex="http://schemas.microsoft.com/office/word/2018/wordml/cex" xmlns:w16cid="http://schemas.microsoft.com/office/word/2016/wordml/cid" xmlns:w16="http://schemas.microsoft.com/office/word/2018/wordml" xmlns:w16se="http://schemas.microsoft.com/office/word/2015/wordml/symex" mc:Ignorable="w14 w15 w16se w16cid w16 w16cex">
   <w:docDefaults>
     <w:rPrDefault>
       <w:rPr>
@@ -674,7 +912,7 @@
       </w:pPr>
     </w:pPrDefault>
   </w:docDefaults>
-  <w:latentStyles w:defLockedState="0" w:defUIPriority="99" w:defSemiHidden="0" w:defUnhideWhenUsed="0" w:defQFormat="0" w:count="375">
+  <w:latentStyles w:defLockedState="0" w:defUIPriority="99" w:defSemiHidden="0" w:defUnhideWhenUsed="0" w:defQFormat="0" w:count="376">
     <w:lsdException w:name="Normal" w:uiPriority="0" w:qFormat="1"/>
     <w:lsdException w:name="heading 1" w:uiPriority="9" w:qFormat="1"/>
     <w:lsdException w:name="heading 2" w:semiHidden="1" w:uiPriority="9" w:unhideWhenUsed="1" w:qFormat="1"/>
@@ -780,7 +1018,6 @@
     <w:lsdException w:name="HTML Sample" w:semiHidden="1" w:unhideWhenUsed="1"/>
     <w:lsdException w:name="HTML Typewriter" w:semiHidden="1" w:unhideWhenUsed="1"/>
     <w:lsdException w:name="HTML Variable" w:semiHidden="1" w:unhideWhenUsed="1"/>
-    <w:lsdException w:name="Normal Table" w:semiHidden="1" w:unhideWhenUsed="1"/>
     <w:lsdException w:name="annotation subject" w:semiHidden="1" w:unhideWhenUsed="1"/>
     <w:lsdException w:name="No List" w:semiHidden="1" w:unhideWhenUsed="1"/>
     <w:lsdException w:name="Outline List 1" w:semiHidden="1" w:unhideWhenUsed="1"/>
@@ -827,10 +1064,8 @@
     <w:lsdException w:name="Table Subtle 2" w:semiHidden="1" w:unhideWhenUsed="1"/>
     <w:lsdException w:name="Table Web 1" w:semiHidden="1" w:unhideWhenUsed="1"/>
     <w:lsdException w:name="Table Web 2" w:semiHidden="1" w:unhideWhenUsed="1"/>
-    <w:lsdException w:name="Table Web 3" w:semiHidden="1" w:unhideWhenUsed="1"/>
     <w:lsdException w:name="Balloon Text" w:semiHidden="1" w:unhideWhenUsed="1"/>
     <w:lsdException w:name="Table Grid" w:uiPriority="39"/>
-    <w:lsdException w:name="Table Theme" w:semiHidden="1" w:unhideWhenUsed="1"/>
     <w:lsdException w:name="Placeholder Text" w:semiHidden="1"/>
     <w:lsdException w:name="No Spacing" w:uiPriority="1" w:qFormat="1"/>
     <w:lsdException w:name="Light Shading" w:uiPriority="60"/>
@@ -1050,6 +1285,7 @@
     <w:lsdException w:name="Smart Hyperlink" w:semiHidden="1" w:unhideWhenUsed="1"/>
     <w:lsdException w:name="Hashtag" w:semiHidden="1" w:unhideWhenUsed="1"/>
     <w:lsdException w:name="Unresolved Mention" w:semiHidden="1" w:unhideWhenUsed="1"/>
+    <w:lsdException w:name="Smart Link" w:semiHidden="1" w:unhideWhenUsed="1"/>
   </w:latentStyles>
   <w:style w:type="paragraph" w:default="1" w:styleId="Normal">
     <w:name w:val="Normal"/>
@@ -1111,6 +1347,50 @@
         <w:insideV w:val="single" w:sz="4" w:space="0" w:color="auto"/>
       </w:tblBorders>
     </w:tblPr>
+  </w:style>
+  <w:style w:type="paragraph" w:styleId="En-tte">
+    <w:name w:val="header"/>
+    <w:basedOn w:val="Normal"/>
+    <w:link w:val="En-tteCar"/>
+    <w:uiPriority w:val="99"/>
+    <w:unhideWhenUsed/>
+    <w:rsid w:val="00491631"/>
+    <w:pPr>
+      <w:tabs>
+        <w:tab w:val="center" w:pos="4536"/>
+        <w:tab w:val="right" w:pos="9072"/>
+      </w:tabs>
+      <w:spacing w:after="0" w:line="240" w:lineRule="auto"/>
+    </w:pPr>
+  </w:style>
+  <w:style w:type="character" w:customStyle="1" w:styleId="En-tteCar">
+    <w:name w:val="En-tête Car"/>
+    <w:basedOn w:val="Policepardfaut"/>
+    <w:link w:val="En-tte"/>
+    <w:uiPriority w:val="99"/>
+    <w:rsid w:val="00491631"/>
+  </w:style>
+  <w:style w:type="paragraph" w:styleId="Pieddepage">
+    <w:name w:val="footer"/>
+    <w:basedOn w:val="Normal"/>
+    <w:link w:val="PieddepageCar"/>
+    <w:uiPriority w:val="99"/>
+    <w:unhideWhenUsed/>
+    <w:rsid w:val="00491631"/>
+    <w:pPr>
+      <w:tabs>
+        <w:tab w:val="center" w:pos="4536"/>
+        <w:tab w:val="right" w:pos="9072"/>
+      </w:tabs>
+      <w:spacing w:after="0" w:line="240" w:lineRule="auto"/>
+    </w:pPr>
+  </w:style>
+  <w:style w:type="character" w:customStyle="1" w:styleId="PieddepageCar">
+    <w:name w:val="Pied de page Car"/>
+    <w:basedOn w:val="Policepardfaut"/>
+    <w:link w:val="Pieddepage"/>
+    <w:uiPriority w:val="99"/>
+    <w:rsid w:val="00491631"/>
   </w:style>
 </w:styles>
 </file>

</xml_diff>